<commit_message>
correcciones en el manejo de la denuncia
</commit_message>
<xml_diff>
--- a/src/template/CEDULA_APERTURA_DENUNCIANTE.docx
+++ b/src/template/CEDULA_APERTURA_DENUNCIANTE.docx
@@ -499,7 +499,7 @@
           <w:sz w:val="24"/>
           <w:szCs w:val="24"/>
         </w:rPr>
-        <w:t xml:space="preserve">CORREO ELECTRÓNIC CONSTITUIDO: </w:t>
+        <w:t xml:space="preserve">CORREO ELECTRÓNICO CONSTITUIDO: </w:t>
       </w:r>
       <w:r>
         <w:rPr>
@@ -2239,6 +2239,22 @@
       <w:u w:val="single"/>
     </w:rPr>
   </w:style>
+  <w:style w:type="character" w:styleId="InternetLink2">
+    <w:name w:val="Internet Link2"/>
+    <w:qFormat/>
+    <w:rPr>
+      <w:color w:val="000080"/>
+      <w:u w:val="single"/>
+    </w:rPr>
+  </w:style>
+  <w:style w:type="character" w:styleId="InternetLink3">
+    <w:name w:val="Internet Link3"/>
+    <w:qFormat/>
+    <w:rPr>
+      <w:color w:val="000080"/>
+      <w:u w:val="single"/>
+    </w:rPr>
+  </w:style>
   <w:style w:type="character" w:styleId="Hyperlink">
     <w:name w:val="Hyperlink"/>
     <w:rPr>

</xml_diff>

<commit_message>
agregar para adjuntar documentos y corregir apertura del denunciante
</commit_message>
<xml_diff>
--- a/src/template/CEDULA_APERTURA_DENUNCIANTE.docx
+++ b/src/template/CEDULA_APERTURA_DENUNCIANTE.docx
@@ -837,15 +837,6 @@
           <w:szCs w:val="24"/>
         </w:rPr>
         <w:t xml:space="preserve">Información para unirse con Google Meet. Enlace de la videollamada: </w:t>
-      </w:r>
-      <w:r>
-        <w:rPr>
-          <w:rFonts w:eastAsia="Arial" w:cs="Arial" w:ascii="Arial" w:hAnsi="Arial"/>
-          <w:b/>
-          <w:sz w:val="22"/>
-          <w:szCs w:val="22"/>
-        </w:rPr>
-        <w:t xml:space="preserve"> </w:t>
       </w:r>
       <w:hyperlink r:id="rId2">
         <w:r>
@@ -865,19 +856,19 @@
           <w:rFonts w:eastAsia="Arial" w:cs="Arial" w:ascii="Arial" w:hAnsi="Arial"/>
           <w:b/>
           <w:color w:val="FF0000"/>
-          <w:sz w:val="26"/>
-          <w:szCs w:val="26"/>
+          <w:sz w:val="24"/>
+          <w:szCs w:val="24"/>
+        </w:rPr>
+        <w:t xml:space="preserve">.- </w:t>
+      </w:r>
+      <w:r>
+        <w:rPr>
+          <w:rFonts w:eastAsia="Arial" w:cs="Arial" w:ascii="Arial" w:hAnsi="Arial"/>
+          <w:color w:val="FF0000"/>
+          <w:sz w:val="24"/>
+          <w:szCs w:val="24"/>
         </w:rPr>
         <w:t xml:space="preserve"> </w:t>
-      </w:r>
-      <w:r>
-        <w:rPr>
-          <w:rFonts w:eastAsia="Arial" w:cs="Arial" w:ascii="Arial" w:hAnsi="Arial"/>
-          <w:color w:val="FF0000"/>
-          <w:sz w:val="24"/>
-          <w:szCs w:val="24"/>
-        </w:rPr>
-        <w:t xml:space="preserve">.- </w:t>
       </w:r>
       <w:r>
         <w:rPr>
@@ -2255,6 +2246,14 @@
       <w:u w:val="single"/>
     </w:rPr>
   </w:style>
+  <w:style w:type="character" w:styleId="InternetLink4">
+    <w:name w:val="Internet Link4"/>
+    <w:qFormat/>
+    <w:rPr>
+      <w:color w:val="000080"/>
+      <w:u w:val="single"/>
+    </w:rPr>
+  </w:style>
   <w:style w:type="character" w:styleId="Hyperlink">
     <w:name w:val="Hyperlink"/>
     <w:rPr>

</xml_diff>